<commit_message>
feat: integrate calendar and fix user update auth flows
</commit_message>
<xml_diff>
--- a/docs/phd_journey_information_ru.docx
+++ b/docs/phd_journey_information_ru.docx
@@ -11,75 +11,132 @@
       </w:pPr>
       <w:bookmarkStart w:id="0" w:name="X87884627196970c5b7693b3e86d869ce4dc150f"/>
       <w:r>
-        <w:rPr>
-          <w:lang w:val="ru-RU"/>
-        </w:rPr>
-        <w:t>Портал Докторантов КазНМУ: Цифровая Трансформация Докторского Образования</w:t>
-      </w:r>
-    </w:p>
-    <w:p>
-      <w:pPr>
-        <w:pStyle w:val="2"/>
-        <w:rPr>
-          <w:lang w:val="ru-RU"/>
-        </w:rPr>
-      </w:pPr>
-      <w:bookmarkStart w:id="1" w:name="резюме"/>
-      <w:r>
-        <w:rPr>
-          <w:lang w:val="ru-RU"/>
-        </w:rPr>
-        <w:t>Резюме</w:t>
+        <w:t>ANaMed</w:t>
+      </w:r>
+      <w:r>
+        <w:rPr>
+          <w:lang w:val="ru-RU"/>
+        </w:rPr>
+        <w:t xml:space="preserve"> </w:t>
+      </w:r>
+      <w:r>
+        <w:t>Doctoral</w:t>
+      </w:r>
+      <w:r>
+        <w:rPr>
+          <w:lang w:val="ru-RU"/>
+        </w:rPr>
+        <w:t xml:space="preserve"> </w:t>
+      </w:r>
+      <w:r>
+        <w:t>Portal</w:t>
+      </w:r>
+      <w:r>
+        <w:rPr>
+          <w:lang w:val="ru-RU"/>
+        </w:rPr>
+        <w:t>: Цифровая Трансформация Докторского Образования</w:t>
       </w:r>
     </w:p>
     <w:p>
       <w:pPr>
         <w:pStyle w:val="FirstParagraph"/>
-        <w:rPr>
-          <w:lang w:val="ru-RU"/>
-        </w:rPr>
-      </w:pPr>
-      <w:r>
         <w:rPr>
           <w:b/>
           <w:bCs/>
           <w:lang w:val="ru-RU"/>
         </w:rPr>
-        <w:t>Портал Докторантов КазНМУ</w:t>
-      </w:r>
-      <w:r>
-        <w:rPr>
-          <w:lang w:val="ru-RU"/>
-        </w:rPr>
-        <w:t xml:space="preserve"> — это комплексная цифровая платформа, разработанная для модернизации и оптимизации жизненного цикла докторских программ в Казахском Национальном Медицинском Университете им. С.Д. Асфендиярова. Заменяя фрагментированные ручные процессы единой цифровой экосистемой, портал обеспечивает прозрачность, подотчетность и эффективность для студентов, научных руководителей и администрации университета.</w:t>
-      </w:r>
-    </w:p>
-    <w:p>
-      <w:pPr>
-        <w:pStyle w:val="a0"/>
-        <w:rPr>
-          <w:lang w:val="ru-RU"/>
-        </w:rPr>
-      </w:pPr>
-      <w:r>
-        <w:rPr>
-          <w:lang w:val="ru-RU"/>
-        </w:rPr>
-        <w:t xml:space="preserve">Эта платформа — не просто административный инструмент; это </w:t>
-      </w:r>
+      </w:pPr>
+      <w:bookmarkStart w:id="1" w:name="резюме"/>
+    </w:p>
+    <w:p>
+      <w:pPr>
+        <w:pStyle w:val="FirstParagraph"/>
+        <w:rPr>
+          <w:lang w:val="ru-RU"/>
+        </w:rPr>
+      </w:pPr>
       <w:r>
         <w:rPr>
           <w:b/>
           <w:bCs/>
           <w:lang w:val="ru-RU"/>
         </w:rPr>
-        <w:t>Система Успеха Студента</w:t>
-      </w:r>
-      <w:r>
-        <w:rPr>
-          <w:lang w:val="ru-RU"/>
-        </w:rPr>
-        <w:t>, которая ведет докторантов от поступления до защиты, гарантируя своевременное выполнение всех академических и исследовательских этапов.</w:t>
+        <w:t>Портал Докторантов КазНМУ</w:t>
+      </w:r>
+      <w:r>
+        <w:rPr>
+          <w:lang w:val="ru-RU"/>
+        </w:rPr>
+        <w:t xml:space="preserve"> — это комплексная цифровая платформа, разработанная для модернизации и оптимизации жизненного цикла докторских программ в Казахском Национальном Медицинском Университете им. С.Д. Асфендиярова. Заменяя фрагментированные ручные процессы единой цифровой экосистемой, портал обеспечивает прозрачность, подотчетность и </w:t>
+      </w:r>
+      <w:r>
+        <w:rPr>
+          <w:lang w:val="ru-RU"/>
+        </w:rPr>
+        <w:t>открытые коммуникации между</w:t>
+      </w:r>
+      <w:r>
+        <w:rPr>
+          <w:lang w:val="ru-RU"/>
+        </w:rPr>
+        <w:t xml:space="preserve"> </w:t>
+      </w:r>
+      <w:r>
+        <w:rPr>
+          <w:lang w:val="ru-RU"/>
+        </w:rPr>
+        <w:t>докторантами</w:t>
+      </w:r>
+      <w:r>
+        <w:rPr>
+          <w:lang w:val="ru-RU"/>
+        </w:rPr>
+        <w:t>, научных руководите</w:t>
+      </w:r>
+      <w:r>
+        <w:rPr>
+          <w:lang w:val="ru-RU"/>
+        </w:rPr>
+        <w:t>лями</w:t>
+      </w:r>
+      <w:r>
+        <w:rPr>
+          <w:lang w:val="ru-RU"/>
+        </w:rPr>
+        <w:t xml:space="preserve"> и администрац</w:t>
+      </w:r>
+      <w:r>
+        <w:rPr>
+          <w:lang w:val="ru-RU"/>
+        </w:rPr>
+        <w:t>ией</w:t>
+      </w:r>
+      <w:r>
+        <w:rPr>
+          <w:lang w:val="ru-RU"/>
+        </w:rPr>
+        <w:t xml:space="preserve"> университета.</w:t>
+      </w:r>
+    </w:p>
+    <w:p>
+      <w:pPr>
+        <w:pStyle w:val="a0"/>
+        <w:rPr>
+          <w:lang w:val="ru-RU"/>
+        </w:rPr>
+      </w:pPr>
+      <w:r>
+        <w:rPr>
+          <w:lang w:val="ru-RU"/>
+        </w:rPr>
+        <w:t>Данная платформа сопровождает</w:t>
+      </w:r>
+      <w:r>
+        <w:rPr>
+          <w:lang w:val="ru-RU"/>
+        </w:rPr>
+        <w:t xml:space="preserve"> докторантов от поступления до защиты, гарантируя своевременное выполнение всех академических и исследовательских этапов.</w:t>
       </w:r>
     </w:p>
     <w:p>
@@ -87,7 +144,7 @@
         <w:rPr>
           <w:noProof/>
         </w:rPr>
-        <w:pict w14:anchorId="07DA6105">
+        <w:pict w14:anchorId="3C8E1E18">
           <v:rect id="_x0000_i1026" alt="" style="width:451.3pt;height:.05pt;mso-width-percent:0;mso-height-percent:0;mso-width-percent:0;mso-height-percent:0" o:hralign="center" o:hrstd="t" o:hr="t"/>
         </w:pict>
       </w:r>
@@ -198,13 +255,10 @@
     <w:p>
       <w:pPr>
         <w:pStyle w:val="FirstParagraph"/>
-      </w:pPr>
-      <w:r>
-        <w:rPr>
-          <w:lang w:val="ru-RU"/>
-        </w:rPr>
-        <w:t xml:space="preserve"> </w:t>
-      </w:r>
+        <w:rPr>
+          <w:lang w:val="ru-RU"/>
+        </w:rPr>
+      </w:pPr>
       <w:r>
         <w:rPr>
           <w:b/>
@@ -222,6 +276,62 @@
     </w:p>
     <w:p>
       <w:pPr>
+        <w:pStyle w:val="a0"/>
+        <w:rPr>
+          <w:lang w:val="ru-RU"/>
+        </w:rPr>
+      </w:pPr>
+      <w:r>
+        <w:rPr>
+          <w:noProof/>
+          <w:lang w:val="ru-RU"/>
+        </w:rPr>
+        <w:lastRenderedPageBreak/>
+        <w:drawing>
+          <wp:inline distT="0" distB="0" distL="0" distR="0" wp14:anchorId="3262759C" wp14:editId="0B4F0B6F">
+            <wp:extent cx="5688701" cy="3179838"/>
+            <wp:effectExtent l="0" t="0" r="0" b="0"/>
+            <wp:docPr id="911700868" name="Рисунок 1"/>
+            <wp:cNvGraphicFramePr>
+              <a:graphicFrameLocks xmlns:a="http://schemas.openxmlformats.org/drawingml/2006/main" noChangeAspect="1"/>
+            </wp:cNvGraphicFramePr>
+            <a:graphic xmlns:a="http://schemas.openxmlformats.org/drawingml/2006/main">
+              <a:graphicData uri="http://schemas.openxmlformats.org/drawingml/2006/picture">
+                <pic:pic xmlns:pic="http://schemas.openxmlformats.org/drawingml/2006/picture">
+                  <pic:nvPicPr>
+                    <pic:cNvPr id="911700868" name="Рисунок 911700868"/>
+                    <pic:cNvPicPr/>
+                  </pic:nvPicPr>
+                  <pic:blipFill>
+                    <a:blip r:embed="rId5" cstate="print">
+                      <a:extLst>
+                        <a:ext uri="{28A0092B-C50C-407E-A947-70E740481C1C}">
+                          <a14:useLocalDpi xmlns:a14="http://schemas.microsoft.com/office/drawing/2010/main" val="0"/>
+                        </a:ext>
+                      </a:extLst>
+                    </a:blip>
+                    <a:stretch>
+                      <a:fillRect/>
+                    </a:stretch>
+                  </pic:blipFill>
+                  <pic:spPr>
+                    <a:xfrm>
+                      <a:off x="0" y="0"/>
+                      <a:ext cx="5701589" cy="3187042"/>
+                    </a:xfrm>
+                    <a:prstGeom prst="rect">
+                      <a:avLst/>
+                    </a:prstGeom>
+                  </pic:spPr>
+                </pic:pic>
+              </a:graphicData>
+            </a:graphic>
+          </wp:inline>
+        </w:drawing>
+      </w:r>
+    </w:p>
+    <w:p>
+      <w:pPr>
         <w:pStyle w:val="FirstParagraph"/>
         <w:rPr>
           <w:lang w:val="ru-RU"/>
@@ -244,6 +354,61 @@
     </w:p>
     <w:p>
       <w:pPr>
+        <w:pStyle w:val="a0"/>
+        <w:rPr>
+          <w:lang w:val="ru-RU"/>
+        </w:rPr>
+      </w:pPr>
+      <w:r>
+        <w:rPr>
+          <w:noProof/>
+          <w:lang w:val="ru-RU"/>
+        </w:rPr>
+        <w:drawing>
+          <wp:inline distT="0" distB="0" distL="0" distR="0" wp14:anchorId="3E4144B1" wp14:editId="24632A00">
+            <wp:extent cx="2963576" cy="3187042"/>
+            <wp:effectExtent l="0" t="0" r="0" b="0"/>
+            <wp:docPr id="1694917457" name="Рисунок 1"/>
+            <wp:cNvGraphicFramePr>
+              <a:graphicFrameLocks xmlns:a="http://schemas.openxmlformats.org/drawingml/2006/main" noChangeAspect="1"/>
+            </wp:cNvGraphicFramePr>
+            <a:graphic xmlns:a="http://schemas.openxmlformats.org/drawingml/2006/main">
+              <a:graphicData uri="http://schemas.openxmlformats.org/drawingml/2006/picture">
+                <pic:pic xmlns:pic="http://schemas.openxmlformats.org/drawingml/2006/picture">
+                  <pic:nvPicPr>
+                    <pic:cNvPr id="1694917457" name="Рисунок 1"/>
+                    <pic:cNvPicPr/>
+                  </pic:nvPicPr>
+                  <pic:blipFill>
+                    <a:blip r:embed="rId6" cstate="print">
+                      <a:extLst>
+                        <a:ext uri="{28A0092B-C50C-407E-A947-70E740481C1C}">
+                          <a14:useLocalDpi xmlns:a14="http://schemas.microsoft.com/office/drawing/2010/main" val="0"/>
+                        </a:ext>
+                      </a:extLst>
+                    </a:blip>
+                    <a:stretch>
+                      <a:fillRect/>
+                    </a:stretch>
+                  </pic:blipFill>
+                  <pic:spPr>
+                    <a:xfrm>
+                      <a:off x="0" y="0"/>
+                      <a:ext cx="2963576" cy="3187042"/>
+                    </a:xfrm>
+                    <a:prstGeom prst="rect">
+                      <a:avLst/>
+                    </a:prstGeom>
+                  </pic:spPr>
+                </pic:pic>
+              </a:graphicData>
+            </a:graphic>
+          </wp:inline>
+        </w:drawing>
+      </w:r>
+    </w:p>
+    <w:p>
+      <w:pPr>
         <w:pStyle w:val="FirstParagraph"/>
         <w:rPr>
           <w:lang w:val="ru-RU"/>
@@ -280,22 +445,11 @@
     </w:p>
     <w:p>
       <w:pPr>
-        <w:pStyle w:val="CaptionedFigure"/>
-      </w:pPr>
-    </w:p>
-    <w:p>
-      <w:pPr>
-        <w:pStyle w:val="ImageCaption"/>
-        <w:rPr>
-          <w:lang w:val="ru-RU"/>
-        </w:rPr>
-      </w:pPr>
-      <w:r>
-        <w:rPr>
-          <w:lang w:val="ru-RU"/>
-        </w:rPr>
-        <w:t>Прогресс Карты Пути</w:t>
-      </w:r>
+        <w:pStyle w:val="a0"/>
+        <w:rPr>
+          <w:lang w:val="ru-RU"/>
+        </w:rPr>
+      </w:pPr>
     </w:p>
     <w:p>
       <w:pPr>
@@ -355,6 +509,57 @@
     </w:p>
     <w:p>
       <w:pPr>
+        <w:pStyle w:val="a0"/>
+      </w:pPr>
+      <w:r>
+        <w:rPr>
+          <w:noProof/>
+        </w:rPr>
+        <w:drawing>
+          <wp:inline distT="0" distB="0" distL="0" distR="0" wp14:anchorId="07BECD56" wp14:editId="638F8336">
+            <wp:extent cx="5543044" cy="2831335"/>
+            <wp:effectExtent l="0" t="0" r="0" b="0"/>
+            <wp:docPr id="1634788927" name="Рисунок 2"/>
+            <wp:cNvGraphicFramePr>
+              <a:graphicFrameLocks xmlns:a="http://schemas.openxmlformats.org/drawingml/2006/main" noChangeAspect="1"/>
+            </wp:cNvGraphicFramePr>
+            <a:graphic xmlns:a="http://schemas.openxmlformats.org/drawingml/2006/main">
+              <a:graphicData uri="http://schemas.openxmlformats.org/drawingml/2006/picture">
+                <pic:pic xmlns:pic="http://schemas.openxmlformats.org/drawingml/2006/picture">
+                  <pic:nvPicPr>
+                    <pic:cNvPr id="1634788927" name="Рисунок 1634788927"/>
+                    <pic:cNvPicPr/>
+                  </pic:nvPicPr>
+                  <pic:blipFill>
+                    <a:blip r:embed="rId7" cstate="print">
+                      <a:extLst>
+                        <a:ext uri="{28A0092B-C50C-407E-A947-70E740481C1C}">
+                          <a14:useLocalDpi xmlns:a14="http://schemas.microsoft.com/office/drawing/2010/main" val="0"/>
+                        </a:ext>
+                      </a:extLst>
+                    </a:blip>
+                    <a:stretch>
+                      <a:fillRect/>
+                    </a:stretch>
+                  </pic:blipFill>
+                  <pic:spPr>
+                    <a:xfrm>
+                      <a:off x="0" y="0"/>
+                      <a:ext cx="5549132" cy="2834445"/>
+                    </a:xfrm>
+                    <a:prstGeom prst="rect">
+                      <a:avLst/>
+                    </a:prstGeom>
+                  </pic:spPr>
+                </pic:pic>
+              </a:graphicData>
+            </a:graphic>
+          </wp:inline>
+        </w:drawing>
+      </w:r>
+    </w:p>
+    <w:p>
+      <w:pPr>
         <w:pStyle w:val="FirstParagraph"/>
       </w:pPr>
       <w:r>
@@ -388,6 +593,58 @@
     </w:p>
     <w:p>
       <w:pPr>
+        <w:pStyle w:val="a0"/>
+      </w:pPr>
+      <w:r>
+        <w:rPr>
+          <w:noProof/>
+        </w:rPr>
+        <w:lastRenderedPageBreak/>
+        <w:drawing>
+          <wp:inline distT="0" distB="0" distL="0" distR="0" wp14:anchorId="60DF6D8C" wp14:editId="25DCE8F6">
+            <wp:extent cx="2511779" cy="5186995"/>
+            <wp:effectExtent l="0" t="0" r="0" b="0"/>
+            <wp:docPr id="258094195" name="Рисунок 3"/>
+            <wp:cNvGraphicFramePr>
+              <a:graphicFrameLocks xmlns:a="http://schemas.openxmlformats.org/drawingml/2006/main" noChangeAspect="1"/>
+            </wp:cNvGraphicFramePr>
+            <a:graphic xmlns:a="http://schemas.openxmlformats.org/drawingml/2006/main">
+              <a:graphicData uri="http://schemas.openxmlformats.org/drawingml/2006/picture">
+                <pic:pic xmlns:pic="http://schemas.openxmlformats.org/drawingml/2006/picture">
+                  <pic:nvPicPr>
+                    <pic:cNvPr id="258094195" name="Рисунок 258094195"/>
+                    <pic:cNvPicPr/>
+                  </pic:nvPicPr>
+                  <pic:blipFill>
+                    <a:blip r:embed="rId8">
+                      <a:extLst>
+                        <a:ext uri="{28A0092B-C50C-407E-A947-70E740481C1C}">
+                          <a14:useLocalDpi xmlns:a14="http://schemas.microsoft.com/office/drawing/2010/main" val="0"/>
+                        </a:ext>
+                      </a:extLst>
+                    </a:blip>
+                    <a:stretch>
+                      <a:fillRect/>
+                    </a:stretch>
+                  </pic:blipFill>
+                  <pic:spPr>
+                    <a:xfrm>
+                      <a:off x="0" y="0"/>
+                      <a:ext cx="2530513" cy="5225681"/>
+                    </a:xfrm>
+                    <a:prstGeom prst="rect">
+                      <a:avLst/>
+                    </a:prstGeom>
+                  </pic:spPr>
+                </pic:pic>
+              </a:graphicData>
+            </a:graphic>
+          </wp:inline>
+        </w:drawing>
+      </w:r>
+    </w:p>
+    <w:p>
+      <w:pPr>
         <w:pStyle w:val="FirstParagraph"/>
       </w:pPr>
       <w:r>
@@ -407,18 +664,10 @@
     </w:p>
     <w:p>
       <w:pPr>
-        <w:pStyle w:val="ImageCaption"/>
-      </w:pPr>
-      <w:r>
-        <w:rPr>
-          <w:lang w:val="ru-RU"/>
-        </w:rPr>
-        <w:t>Чат и Сообщения</w:t>
-      </w:r>
-    </w:p>
-    <w:p>
-      <w:pPr>
-        <w:pStyle w:val="ImageCaption"/>
+        <w:pStyle w:val="a0"/>
+        <w:rPr>
+          <w:lang w:val="ru-RU"/>
+        </w:rPr>
       </w:pPr>
     </w:p>
     <w:p>
@@ -499,6 +748,7 @@
           <w:bCs/>
           <w:lang w:val="ru-RU"/>
         </w:rPr>
+        <w:lastRenderedPageBreak/>
         <w:t>Чек-листы:</w:t>
       </w:r>
       <w:r>
@@ -604,7 +854,6 @@
       <w:bookmarkStart w:id="9" w:name="готовность-к-интеграции-ии"/>
       <w:bookmarkEnd w:id="8"/>
       <w:r>
-        <w:lastRenderedPageBreak/>
         <w:t>🤖</w:t>
       </w:r>
       <w:r>
@@ -715,7 +964,7 @@
         <w:rPr>
           <w:noProof/>
         </w:rPr>
-        <w:pict w14:anchorId="01083510">
+        <w:pict w14:anchorId="1CEA7A5C">
           <v:rect id="_x0000_i1025" alt="" style="width:451.3pt;height:.05pt;mso-width-percent:0;mso-height-percent:0;mso-width-percent:0;mso-height-percent:0" o:hralign="center" o:hrstd="t" o:hr="t"/>
         </w:pict>
       </w:r>

</xml_diff>